<commit_message>
add ER diagram and new meeting notes
</commit_message>
<xml_diff>
--- a/Documents/会议纪要/会议纪要-2-20190226.docx
+++ b/Documents/会议纪要/会议纪要-2-20190226.docx
@@ -84,8 +84,6 @@
         </w:rPr>
         <w:t>2</w:t>
       </w:r>
-      <w:bookmarkStart w:id="0" w:name="_GoBack"/>
-      <w:bookmarkEnd w:id="0"/>
     </w:p>
     <w:tbl>
       <w:tblPr>
@@ -194,8 +192,17 @@
                 <w:rFonts w:ascii="宋体" w:hint="eastAsia"/>
                 <w:spacing w:val="20"/>
               </w:rPr>
-              <w:t>日星期五</w:t>
-            </w:r>
+              <w:t>日星期</w:t>
+            </w:r>
+            <w:r>
+              <w:rPr>
+                <w:rFonts w:ascii="宋体" w:hint="eastAsia"/>
+                <w:spacing w:val="20"/>
+              </w:rPr>
+              <w:t>二</w:t>
+            </w:r>
+            <w:bookmarkStart w:id="0" w:name="_GoBack"/>
+            <w:bookmarkEnd w:id="0"/>
           </w:p>
         </w:tc>
       </w:tr>

</xml_diff>